<commit_message>
Actualizo Plan de Configuracion y Plan de Testing
</commit_message>
<xml_diff>
--- a/Documentacion/Planificación/Planes/Plan de Configuración.docx
+++ b/Documentacion/Planificación/Planes/Plan de Configuración.docx
@@ -6,7 +6,7 @@
       <w:r>
         <w:rPr>
           <w:noProof/>
-          <w:lang w:val="es-ES" w:eastAsia="es-ES"/>
+          <w:lang w:val="es-AR" w:eastAsia="es-AR"/>
         </w:rPr>
         <mc:AlternateContent>
           <mc:Choice Requires="wpg">
@@ -266,7 +266,7 @@
           <w:r>
             <w:rPr>
               <w:noProof/>
-              <w:lang w:val="es-ES" w:eastAsia="es-ES"/>
+              <w:lang w:val="es-AR" w:eastAsia="es-AR"/>
             </w:rPr>
             <mc:AlternateContent>
               <mc:Choice Requires="wpg">
@@ -478,7 +478,7 @@
           <w:r>
             <w:rPr>
               <w:noProof/>
-              <w:lang w:val="es-ES" w:eastAsia="es-ES"/>
+              <w:lang w:val="es-AR" w:eastAsia="es-AR"/>
             </w:rPr>
             <mc:AlternateContent>
               <mc:Choice Requires="wps">
@@ -648,7 +648,7 @@
           <w:r>
             <w:rPr>
               <w:noProof/>
-              <w:lang w:val="es-ES" w:eastAsia="es-ES"/>
+              <w:lang w:val="es-AR" w:eastAsia="es-AR"/>
             </w:rPr>
             <mc:AlternateContent>
               <mc:Choice Requires="wpg">
@@ -1244,7 +1244,7 @@
           <w:r>
             <w:rPr>
               <w:noProof/>
-              <w:lang w:val="es-ES" w:eastAsia="es-ES"/>
+              <w:lang w:val="es-AR" w:eastAsia="es-AR"/>
             </w:rPr>
             <mc:AlternateContent>
               <mc:Choice Requires="wpg">
@@ -1679,7 +1679,7 @@
           <w:r>
             <w:rPr>
               <w:noProof/>
-              <w:lang w:val="es-ES" w:eastAsia="es-ES"/>
+              <w:lang w:val="es-AR" w:eastAsia="es-AR"/>
             </w:rPr>
             <mc:AlternateContent>
               <mc:Choice Requires="wpg">
@@ -2497,7 +2497,7 @@
           <w:r>
             <w:rPr>
               <w:noProof/>
-              <w:lang w:val="es-ES" w:eastAsia="es-ES"/>
+              <w:lang w:val="es-AR" w:eastAsia="es-AR"/>
             </w:rPr>
             <mc:AlternateContent>
               <mc:Choice Requires="wpg">
@@ -3285,6 +3285,12 @@
                 <w:lang w:val="es-ES"/>
               </w:rPr>
             </w:pPr>
+            <w:r>
+              <w:rPr>
+                <w:lang w:val="es-ES"/>
+              </w:rPr>
+              <w:t>1.3</w:t>
+            </w:r>
           </w:p>
         </w:tc>
         <w:tc>
@@ -3298,6 +3304,12 @@
                 <w:lang w:val="es-ES"/>
               </w:rPr>
             </w:pPr>
+            <w:r>
+              <w:rPr>
+                <w:lang w:val="es-ES"/>
+              </w:rPr>
+              <w:t>11/11/2015</w:t>
+            </w:r>
           </w:p>
         </w:tc>
         <w:tc>
@@ -3311,6 +3323,12 @@
                 <w:lang w:val="es-ES"/>
               </w:rPr>
             </w:pPr>
+            <w:r>
+              <w:rPr>
+                <w:lang w:val="es-ES"/>
+              </w:rPr>
+              <w:t>Paula Pedrosa</w:t>
+            </w:r>
           </w:p>
         </w:tc>
         <w:tc>
@@ -3324,6 +3342,12 @@
                 <w:lang w:val="es-ES"/>
               </w:rPr>
             </w:pPr>
+            <w:r>
+              <w:rPr>
+                <w:lang w:val="es-ES"/>
+              </w:rPr>
+              <w:t>Se actualizó la estructura del repositorio de documentación: se agregó la carpeta Presentación de Regularidad</w:t>
+            </w:r>
           </w:p>
         </w:tc>
       </w:tr>
@@ -3339,6 +3363,12 @@
                 <w:lang w:val="es-ES"/>
               </w:rPr>
             </w:pPr>
+            <w:r>
+              <w:rPr>
+                <w:lang w:val="es-ES"/>
+              </w:rPr>
+              <w:t>1.4</w:t>
+            </w:r>
           </w:p>
         </w:tc>
         <w:tc>
@@ -3352,6 +3382,12 @@
                 <w:lang w:val="es-ES"/>
               </w:rPr>
             </w:pPr>
+            <w:r>
+              <w:rPr>
+                <w:lang w:val="es-ES"/>
+              </w:rPr>
+              <w:t>02/05/2015</w:t>
+            </w:r>
           </w:p>
         </w:tc>
         <w:tc>
@@ -3365,6 +3401,12 @@
                 <w:lang w:val="es-ES"/>
               </w:rPr>
             </w:pPr>
+            <w:r>
+              <w:rPr>
+                <w:lang w:val="es-ES"/>
+              </w:rPr>
+              <w:t>Paula Pedrosa</w:t>
+            </w:r>
           </w:p>
         </w:tc>
         <w:tc>
@@ -3378,6 +3420,24 @@
                 <w:lang w:val="es-ES"/>
               </w:rPr>
             </w:pPr>
+            <w:r>
+              <w:rPr>
+                <w:lang w:val="es-ES"/>
+              </w:rPr>
+              <w:t xml:space="preserve">Actualización </w:t>
+            </w:r>
+            <w:r>
+              <w:rPr>
+                <w:lang w:val="es-ES"/>
+              </w:rPr>
+              <w:t>estructura del repositorio de documentación: se agregó la carpeta</w:t>
+            </w:r>
+            <w:r>
+              <w:rPr>
+                <w:lang w:val="es-ES"/>
+              </w:rPr>
+              <w:t xml:space="preserve"> Seguimiento</w:t>
+            </w:r>
           </w:p>
         </w:tc>
       </w:tr>
@@ -3950,14 +4010,11 @@
         </w:rPr>
       </w:pPr>
       <w:bookmarkStart w:id="0" w:name="_Toc401928879"/>
-      <w:bookmarkStart w:id="1" w:name="_GoBack"/>
-      <w:bookmarkEnd w:id="1"/>
       <w:r>
         <w:rPr>
           <w:noProof/>
           <w:lang w:val="es-ES"/>
         </w:rPr>
-        <w:lastRenderedPageBreak/>
         <w:t>Introducción</w:t>
       </w:r>
       <w:bookmarkEnd w:id="0"/>
@@ -3995,7 +4052,7 @@
           <w:lang w:val="es-ES"/>
         </w:rPr>
       </w:pPr>
-      <w:bookmarkStart w:id="2" w:name="_Toc401928880"/>
+      <w:bookmarkStart w:id="1" w:name="_Toc401928880"/>
       <w:r>
         <w:rPr>
           <w:noProof/>
@@ -4003,7 +4060,7 @@
         </w:rPr>
         <w:t>Desarrollo</w:t>
       </w:r>
-      <w:bookmarkEnd w:id="2"/>
+      <w:bookmarkEnd w:id="1"/>
     </w:p>
     <w:p>
       <w:pPr>
@@ -4013,7 +4070,7 @@
           <w:lang w:val="es-ES"/>
         </w:rPr>
       </w:pPr>
-      <w:bookmarkStart w:id="3" w:name="_Toc401928881"/>
+      <w:bookmarkStart w:id="2" w:name="_Toc401928881"/>
       <w:r>
         <w:rPr>
           <w:noProof/>
@@ -4021,7 +4078,7 @@
         </w:rPr>
         <w:t>Sistema de Gestión de la Configuración</w:t>
       </w:r>
-      <w:bookmarkEnd w:id="3"/>
+      <w:bookmarkEnd w:id="2"/>
     </w:p>
     <w:p>
       <w:pPr>
@@ -4354,15 +4411,14 @@
           <w:lang w:val="es-AR"/>
         </w:rPr>
       </w:pPr>
-      <w:bookmarkStart w:id="4" w:name="_Toc401928882"/>
+      <w:bookmarkStart w:id="3" w:name="_Toc401928882"/>
       <w:r>
         <w:rPr>
           <w:lang w:val="es-AR"/>
         </w:rPr>
-        <w:lastRenderedPageBreak/>
         <w:t>Estructura de Repositorio de Documentación</w:t>
       </w:r>
-      <w:bookmarkEnd w:id="4"/>
+      <w:bookmarkEnd w:id="3"/>
     </w:p>
     <w:p>
       <w:pPr>
@@ -4373,13 +4429,13 @@
       <w:r>
         <w:rPr>
           <w:noProof/>
-          <w:lang w:val="es-ES" w:eastAsia="es-ES"/>
+          <w:lang w:val="es-AR" w:eastAsia="es-AR"/>
         </w:rPr>
         <w:drawing>
-          <wp:inline distT="0" distB="0" distL="0" distR="0" wp14:anchorId="0389EB3F" wp14:editId="5D1278A5">
-            <wp:extent cx="2552700" cy="5514975"/>
-            <wp:effectExtent l="0" t="0" r="0" b="9525"/>
-            <wp:docPr id="33" name="Imagen 33"/>
+          <wp:inline distT="0" distB="0" distL="0" distR="0" wp14:anchorId="5A77D5B4" wp14:editId="11580811">
+            <wp:extent cx="2409825" cy="6153150"/>
+            <wp:effectExtent l="0" t="0" r="9525" b="0"/>
+            <wp:docPr id="24" name="Imagen 24"/>
             <wp:cNvGraphicFramePr>
               <a:graphicFrameLocks xmlns:a="http://schemas.openxmlformats.org/drawingml/2006/main" noChangeAspect="1"/>
             </wp:cNvGraphicFramePr>
@@ -4387,7 +4443,7 @@
               <a:graphicData uri="http://schemas.openxmlformats.org/drawingml/2006/picture">
                 <pic:pic xmlns:pic="http://schemas.openxmlformats.org/drawingml/2006/picture">
                   <pic:nvPicPr>
-                    <pic:cNvPr id="33" name="Repositorio UNO.jpg"/>
+                    <pic:cNvPr id="24" name="Repositorio Documentacion.jpg"/>
                     <pic:cNvPicPr/>
                   </pic:nvPicPr>
                   <pic:blipFill>
@@ -4405,7 +4461,7 @@
                   <pic:spPr>
                     <a:xfrm>
                       <a:off x="0" y="0"/>
-                      <a:ext cx="2552700" cy="5514975"/>
+                      <a:ext cx="2409825" cy="6153150"/>
                     </a:xfrm>
                     <a:prstGeom prst="rect">
                       <a:avLst/>
@@ -4440,8 +4496,9 @@
       <w:r>
         <w:rPr>
           <w:noProof/>
-          <w:lang w:val="es-ES" w:eastAsia="es-ES"/>
+          <w:lang w:val="es-AR" w:eastAsia="es-AR"/>
         </w:rPr>
+        <w:lastRenderedPageBreak/>
         <w:drawing>
           <wp:inline distT="0" distB="0" distL="0" distR="0" wp14:anchorId="28AB4AF4" wp14:editId="4E673387">
             <wp:extent cx="1352550" cy="942975"/>
@@ -4485,20 +4542,6 @@
         </w:drawing>
       </w:r>
     </w:p>
-    <w:p>
-      <w:pPr>
-        <w:rPr>
-          <w:lang w:val="es-ES"/>
-        </w:rPr>
-      </w:pPr>
-    </w:p>
-    <w:p>
-      <w:pPr>
-        <w:rPr>
-          <w:lang w:val="es-ES"/>
-        </w:rPr>
-      </w:pPr>
-    </w:p>
     <w:tbl>
       <w:tblPr>
         <w:tblStyle w:val="Tablaconcuadrcula"/>
@@ -4529,7 +4572,6 @@
                 <w:sz w:val="20"/>
                 <w:lang w:val="es-ES"/>
               </w:rPr>
-              <w:lastRenderedPageBreak/>
               <w:t>NOMBRE DE CARPETA</w:t>
             </w:r>
           </w:p>
@@ -4774,13 +4816,13 @@
       <w:r>
         <w:rPr>
           <w:noProof/>
-          <w:lang w:val="es-ES" w:eastAsia="es-ES"/>
+          <w:lang w:val="es-AR" w:eastAsia="es-AR"/>
         </w:rPr>
         <w:drawing>
-          <wp:inline distT="0" distB="0" distL="0" distR="0" wp14:anchorId="6830A76B" wp14:editId="2D93AADC">
-            <wp:extent cx="2133600" cy="3686175"/>
-            <wp:effectExtent l="0" t="0" r="0" b="9525"/>
-            <wp:docPr id="38" name="Imagen 38"/>
+          <wp:inline distT="0" distB="0" distL="0" distR="0" wp14:anchorId="349222E5" wp14:editId="24A934FF">
+            <wp:extent cx="2066925" cy="4010025"/>
+            <wp:effectExtent l="0" t="0" r="9525" b="9525"/>
+            <wp:docPr id="32" name="Imagen 32"/>
             <wp:cNvGraphicFramePr>
               <a:graphicFrameLocks xmlns:a="http://schemas.openxmlformats.org/drawingml/2006/main" noChangeAspect="1"/>
             </wp:cNvGraphicFramePr>
@@ -4788,7 +4830,7 @@
               <a:graphicData uri="http://schemas.openxmlformats.org/drawingml/2006/picture">
                 <pic:pic xmlns:pic="http://schemas.openxmlformats.org/drawingml/2006/picture">
                   <pic:nvPicPr>
-                    <pic:cNvPr id="38" name="Repositoriooooooooo.jpg"/>
+                    <pic:cNvPr id="32" name="repo 2.jpg"/>
                     <pic:cNvPicPr/>
                   </pic:nvPicPr>
                   <pic:blipFill>
@@ -4806,7 +4848,7 @@
                   <pic:spPr>
                     <a:xfrm>
                       <a:off x="0" y="0"/>
-                      <a:ext cx="2133600" cy="3686175"/>
+                      <a:ext cx="2066925" cy="4010025"/>
                     </a:xfrm>
                     <a:prstGeom prst="rect">
                       <a:avLst/>
@@ -4899,6 +4941,7 @@
                 <w:sz w:val="20"/>
                 <w:lang w:val="es-ES"/>
               </w:rPr>
+              <w:lastRenderedPageBreak/>
               <w:t>BASE DE DATOS</w:t>
             </w:r>
           </w:p>
@@ -5031,7 +5074,6 @@
                 <w:sz w:val="20"/>
                 <w:lang w:val="es-ES"/>
               </w:rPr>
-              <w:lastRenderedPageBreak/>
               <w:t>IMPACTO AMBIENTAL</w:t>
             </w:r>
           </w:p>
@@ -5329,6 +5371,56 @@
                 <w:lang w:val="es-ES"/>
               </w:rPr>
               <w:t>Esta carpeta contiene todo lo asociado a la Presentación de Grado de Avance.</w:t>
+            </w:r>
+          </w:p>
+        </w:tc>
+      </w:tr>
+      <w:tr>
+        <w:tc>
+          <w:tcPr>
+            <w:tcW w:w="2547" w:type="dxa"/>
+            <w:shd w:val="clear" w:color="auto" w:fill="EAF4D7" w:themeFill="accent1" w:themeFillTint="33"/>
+          </w:tcPr>
+          <w:p>
+            <w:pPr>
+              <w:jc w:val="left"/>
+              <w:rPr>
+                <w:b/>
+                <w:sz w:val="20"/>
+                <w:lang w:val="es-ES"/>
+              </w:rPr>
+            </w:pPr>
+            <w:r>
+              <w:rPr>
+                <w:b/>
+                <w:sz w:val="20"/>
+                <w:lang w:val="es-ES"/>
+              </w:rPr>
+              <w:t>PRESENTACIÓN DE REGULARIDAD</w:t>
+            </w:r>
+          </w:p>
+        </w:tc>
+        <w:tc>
+          <w:tcPr>
+            <w:tcW w:w="6803" w:type="dxa"/>
+          </w:tcPr>
+          <w:p>
+            <w:pPr>
+              <w:rPr>
+                <w:lang w:val="es-ES"/>
+              </w:rPr>
+            </w:pPr>
+            <w:r>
+              <w:rPr>
+                <w:lang w:val="es-ES"/>
+              </w:rPr>
+              <w:t xml:space="preserve">Esta carpeta contiene todo lo asociado a la Presentación de </w:t>
+            </w:r>
+            <w:r>
+              <w:rPr>
+                <w:lang w:val="es-ES"/>
+              </w:rPr>
+              <w:t>Regularidad</w:t>
             </w:r>
           </w:p>
         </w:tc>
@@ -5473,7 +5565,7 @@
                 <w:sz w:val="20"/>
                 <w:lang w:val="es-ES"/>
               </w:rPr>
-              <w:t>RIESGOS</w:t>
+              <w:t>SEGUIMIENTO</w:t>
             </w:r>
           </w:p>
         </w:tc>
@@ -5491,7 +5583,13 @@
               <w:rPr>
                 <w:lang w:val="es-ES"/>
               </w:rPr>
-              <w:t>Esta carpeta contiene toda la documentación asociada a Riesgos.</w:t>
+              <w:t>Esta carpeta contiene t</w:t>
+            </w:r>
+            <w:r>
+              <w:rPr>
+                <w:lang w:val="es-ES"/>
+              </w:rPr>
+              <w:t>oda la documentación asociada al Seguimiento del proyecto. Dentro de ella encontramos dos carpetas: Métricas y Riegos. En la carpeta de Métrica se encuentra todo lo referido a las métricas medidas durante el proyecto y en la carpeta de Riesgos, lo asociado al seguimiento de riesgos durante el proyecto.</w:t>
             </w:r>
           </w:p>
         </w:tc>
@@ -5578,19 +5676,41 @@
     </w:p>
     <w:p>
       <w:pPr>
+        <w:rPr>
+          <w:lang w:val="es-ES"/>
+        </w:rPr>
+      </w:pPr>
+    </w:p>
+    <w:p>
+      <w:pPr>
+        <w:rPr>
+          <w:lang w:val="es-ES"/>
+        </w:rPr>
+      </w:pPr>
+    </w:p>
+    <w:p>
+      <w:pPr>
+        <w:rPr>
+          <w:lang w:val="es-ES"/>
+        </w:rPr>
+      </w:pPr>
+    </w:p>
+    <w:p>
+      <w:pPr>
         <w:pStyle w:val="Ttulo2"/>
         <w:rPr>
           <w:lang w:val="es-AR"/>
         </w:rPr>
       </w:pPr>
-      <w:bookmarkStart w:id="5" w:name="_Toc401928883"/>
+      <w:bookmarkStart w:id="4" w:name="_Toc401928883"/>
       <w:r>
         <w:rPr>
           <w:lang w:val="es-AR"/>
         </w:rPr>
+        <w:lastRenderedPageBreak/>
         <w:t>Estructura de Repositorio de Código</w:t>
       </w:r>
-      <w:bookmarkEnd w:id="5"/>
+      <w:bookmarkEnd w:id="4"/>
     </w:p>
     <w:p>
       <w:pPr>
@@ -5601,7 +5721,7 @@
       <w:r>
         <w:rPr>
           <w:noProof/>
-          <w:lang w:val="es-ES" w:eastAsia="es-ES"/>
+          <w:lang w:val="es-AR" w:eastAsia="es-AR"/>
         </w:rPr>
         <w:drawing>
           <wp:inline distT="0" distB="0" distL="0" distR="0" wp14:anchorId="150E7E7C" wp14:editId="6817163D">
@@ -5767,7 +5887,6 @@
               <w:rPr>
                 <w:lang w:val="es-ES"/>
               </w:rPr>
-              <w:lastRenderedPageBreak/>
               <w:t xml:space="preserve">Ejemplo: </w:t>
             </w:r>
             <w:proofErr w:type="spellStart"/>
@@ -5843,7 +5962,6 @@
                 <w:sz w:val="20"/>
                 <w:lang w:val="es-ES"/>
               </w:rPr>
-              <w:lastRenderedPageBreak/>
               <w:t>ENTIDADES</w:t>
             </w:r>
           </w:p>
@@ -6121,14 +6239,14 @@
           <w:lang w:val="es-ES"/>
         </w:rPr>
       </w:pPr>
-      <w:bookmarkStart w:id="6" w:name="_Toc401928884"/>
+      <w:bookmarkStart w:id="5" w:name="_Toc401928884"/>
       <w:r>
         <w:rPr>
           <w:lang w:val="es-ES"/>
         </w:rPr>
         <w:t>Versionado</w:t>
       </w:r>
-      <w:bookmarkEnd w:id="6"/>
+      <w:bookmarkEnd w:id="5"/>
       <w:r>
         <w:rPr>
           <w:lang w:val="es-ES"/>
@@ -6185,6 +6303,7 @@
         <w:rPr>
           <w:lang w:val="es-ES"/>
         </w:rPr>
+        <w:lastRenderedPageBreak/>
         <w:t>Si los cambios que se realizaron fueron cambios menores o estéticos sigue conservando la versión anterior.</w:t>
       </w:r>
     </w:p>
@@ -6488,14 +6607,7 @@
         <w:rPr>
           <w:lang w:val="es-ES"/>
         </w:rPr>
-        <w:t xml:space="preserve">, se debe comentar el cambio realizado y ese comentario debe ser representativo de la funcionalidad agregada o modificada, de manera que cualquier persona pueda entender rápidamente lo que se realizó. Es de fundamental importancia, que </w:t>
-      </w:r>
-      <w:r>
-        <w:rPr>
-          <w:lang w:val="es-ES"/>
-        </w:rPr>
-        <w:lastRenderedPageBreak/>
-        <w:t xml:space="preserve">cuando se realice el </w:t>
+        <w:t xml:space="preserve">, se debe comentar el cambio realizado y ese comentario debe ser representativo de la funcionalidad agregada o modificada, de manera que cualquier persona pueda entender rápidamente lo que se realizó. Es de fundamental importancia, que cuando se realice el </w:t>
       </w:r>
       <w:proofErr w:type="spellStart"/>
       <w:r>
@@ -6519,6 +6631,8 @@
           <w:lang w:val="es-ES"/>
         </w:rPr>
       </w:pPr>
+      <w:bookmarkStart w:id="6" w:name="_GoBack"/>
+      <w:bookmarkEnd w:id="6"/>
     </w:p>
     <w:sectPr>
       <w:headerReference w:type="default" r:id="rId19"/>
@@ -6720,7 +6834,7 @@
               <w:szCs w:val="18"/>
               <w:lang w:val="es-ES"/>
             </w:rPr>
-            <w:t>6</w:t>
+            <w:t>7</w:t>
           </w:r>
           <w:r>
             <w:rPr>
@@ -6777,7 +6891,7 @@
     <w:r>
       <w:rPr>
         <w:noProof/>
-        <w:lang w:val="es-ES" w:eastAsia="es-ES"/>
+        <w:lang w:val="es-AR" w:eastAsia="es-AR"/>
       </w:rPr>
       <mc:AlternateContent>
         <mc:Choice Requires="wpg">
@@ -10971,7 +11085,7 @@
 </file>
 
 <file path=customXml/itemProps3.xml><?xml version="1.0" encoding="utf-8"?>
-<ds:datastoreItem xmlns:ds="http://schemas.openxmlformats.org/officeDocument/2006/customXml" ds:itemID="{5F3AC115-CD87-455C-87A5-FD8EEEAE9E8F}">
+<ds:datastoreItem xmlns:ds="http://schemas.openxmlformats.org/officeDocument/2006/customXml" ds:itemID="{4CF5569D-4B7F-4A14-9409-2089EA8730BC}">
   <ds:schemaRefs>
     <ds:schemaRef ds:uri="http://schemas.openxmlformats.org/officeDocument/2006/bibliography"/>
   </ds:schemaRefs>

</xml_diff>